<commit_message>
OPP - tinh dong goi, ke thua
</commit_message>
<xml_diff>
--- a/Tai lieu tom tat.docx
+++ b/Tai lieu tom tat.docx
@@ -4580,22 +4580,780 @@
         <w:rPr>
           <w:b/>
         </w:rPr>
-        <w:t xml:space="preserve"> nhớ</w:t>
-      </w:r>
+        <w:t xml:space="preserve"> </w:t>
+      </w:r>
+      <w:proofErr w:type="spellStart"/>
+      <w:r>
+        <w:rPr>
+          <w:b/>
+        </w:rPr>
+        <w:t>nhớ</w:t>
+      </w:r>
+      <w:proofErr w:type="spellEnd"/>
+    </w:p>
+    <w:p>
+      <w:pPr>
+        <w:rPr>
+          <w:b/>
+        </w:rPr>
+      </w:pPr>
+      <w:proofErr w:type="spellStart"/>
+      <w:r>
+        <w:rPr>
+          <w:b/>
+        </w:rPr>
+        <w:t>Buổi</w:t>
+      </w:r>
+      <w:proofErr w:type="spellEnd"/>
+      <w:r>
+        <w:rPr>
+          <w:b/>
+        </w:rPr>
+        <w:t xml:space="preserve"> 7:  Java </w:t>
+      </w:r>
+      <w:proofErr w:type="spellStart"/>
+      <w:r>
+        <w:rPr>
+          <w:b/>
+        </w:rPr>
+        <w:t>hướng</w:t>
+      </w:r>
+      <w:proofErr w:type="spellEnd"/>
+      <w:r>
+        <w:rPr>
+          <w:b/>
+        </w:rPr>
+        <w:t xml:space="preserve"> </w:t>
+      </w:r>
+      <w:proofErr w:type="spellStart"/>
+      <w:r>
+        <w:rPr>
+          <w:b/>
+        </w:rPr>
+        <w:t>đối</w:t>
+      </w:r>
+      <w:proofErr w:type="spellEnd"/>
+      <w:r>
+        <w:rPr>
+          <w:b/>
+        </w:rPr>
+        <w:t xml:space="preserve"> </w:t>
+      </w:r>
+      <w:proofErr w:type="spellStart"/>
+      <w:r>
+        <w:rPr>
+          <w:b/>
+        </w:rPr>
+        <w:t>tượng</w:t>
+      </w:r>
+      <w:proofErr w:type="spellEnd"/>
+      <w:r>
+        <w:rPr>
+          <w:b/>
+        </w:rPr>
+        <w:t xml:space="preserve"> – </w:t>
+      </w:r>
+      <w:proofErr w:type="spellStart"/>
+      <w:r>
+        <w:rPr>
+          <w:b/>
+        </w:rPr>
+        <w:t>Buổi</w:t>
+      </w:r>
+      <w:proofErr w:type="spellEnd"/>
+      <w:r>
+        <w:rPr>
+          <w:b/>
+        </w:rPr>
+        <w:t xml:space="preserve"> 2</w:t>
+      </w:r>
+    </w:p>
+    <w:p>
+      <w:proofErr w:type="spellStart"/>
+      <w:r>
+        <w:t>Tham</w:t>
+      </w:r>
+      <w:proofErr w:type="spellEnd"/>
+      <w:r>
+        <w:t xml:space="preserve"> </w:t>
+      </w:r>
+      <w:proofErr w:type="spellStart"/>
+      <w:r>
+        <w:t>chiếu</w:t>
+      </w:r>
+      <w:proofErr w:type="spellEnd"/>
+      <w:r>
+        <w:t xml:space="preserve">: =&gt; </w:t>
+      </w:r>
+      <w:proofErr w:type="spellStart"/>
+      <w:r>
+        <w:t>truyền</w:t>
+      </w:r>
+      <w:proofErr w:type="spellEnd"/>
+      <w:r>
+        <w:t xml:space="preserve"> </w:t>
+      </w:r>
+      <w:proofErr w:type="spellStart"/>
+      <w:r>
+        <w:t>vùng</w:t>
+      </w:r>
+      <w:proofErr w:type="spellEnd"/>
+      <w:r>
+        <w:t xml:space="preserve"> </w:t>
+      </w:r>
+      <w:proofErr w:type="spellStart"/>
+      <w:r>
+        <w:t>nhớ</w:t>
+      </w:r>
+      <w:proofErr w:type="spellEnd"/>
+      <w:r>
+        <w:t xml:space="preserve"> (</w:t>
+      </w:r>
+      <w:proofErr w:type="spellStart"/>
+      <w:r>
+        <w:t>kiểu</w:t>
+      </w:r>
+      <w:proofErr w:type="spellEnd"/>
+      <w:r>
+        <w:t xml:space="preserve"> </w:t>
+      </w:r>
+      <w:proofErr w:type="spellStart"/>
+      <w:r>
+        <w:t>đối</w:t>
+      </w:r>
+      <w:proofErr w:type="spellEnd"/>
+      <w:r>
+        <w:t xml:space="preserve"> </w:t>
+      </w:r>
+      <w:proofErr w:type="spellStart"/>
+      <w:r>
+        <w:t>tượng</w:t>
+      </w:r>
+      <w:proofErr w:type="spellEnd"/>
+      <w:r>
+        <w:t>)</w:t>
+      </w:r>
+    </w:p>
+    <w:p>
+      <w:proofErr w:type="spellStart"/>
+      <w:r>
+        <w:t>Tham</w:t>
+      </w:r>
+      <w:proofErr w:type="spellEnd"/>
+      <w:r>
+        <w:t xml:space="preserve"> </w:t>
+      </w:r>
+      <w:proofErr w:type="spellStart"/>
+      <w:r>
+        <w:t>trị</w:t>
+      </w:r>
+      <w:proofErr w:type="spellEnd"/>
+      <w:r>
+        <w:t>:</w:t>
+      </w:r>
+      <w:r>
+        <w:t xml:space="preserve"> =&gt; </w:t>
+      </w:r>
+      <w:proofErr w:type="spellStart"/>
+      <w:r>
+        <w:t>Truyền</w:t>
+      </w:r>
+      <w:proofErr w:type="spellEnd"/>
+      <w:r>
+        <w:t xml:space="preserve"> </w:t>
+      </w:r>
+      <w:proofErr w:type="spellStart"/>
+      <w:r>
+        <w:t>phần</w:t>
+      </w:r>
+      <w:proofErr w:type="spellEnd"/>
+      <w:r>
+        <w:t xml:space="preserve"> </w:t>
+      </w:r>
+      <w:proofErr w:type="spellStart"/>
+      <w:r>
+        <w:t>giá</w:t>
+      </w:r>
+      <w:proofErr w:type="spellEnd"/>
+      <w:r>
+        <w:t xml:space="preserve"> </w:t>
+      </w:r>
+      <w:proofErr w:type="spellStart"/>
+      <w:r>
+        <w:t>trị</w:t>
+      </w:r>
+      <w:proofErr w:type="spellEnd"/>
+      <w:r>
+        <w:t xml:space="preserve">. </w:t>
+      </w:r>
+      <w:proofErr w:type="spellStart"/>
+      <w:r>
+        <w:t>Kiểu</w:t>
+      </w:r>
+      <w:proofErr w:type="spellEnd"/>
+      <w:r>
+        <w:t xml:space="preserve"> </w:t>
+      </w:r>
+      <w:proofErr w:type="spellStart"/>
+      <w:r>
+        <w:t>nguyên</w:t>
+      </w:r>
+      <w:proofErr w:type="spellEnd"/>
+      <w:r>
+        <w:t xml:space="preserve"> </w:t>
+      </w:r>
+      <w:proofErr w:type="spellStart"/>
+      <w:r>
+        <w:t>thủy</w:t>
+      </w:r>
+      <w:proofErr w:type="spellEnd"/>
+    </w:p>
+    <w:p>
+      <w:proofErr w:type="spellStart"/>
+      <w:r>
+        <w:t>Int</w:t>
+      </w:r>
+      <w:proofErr w:type="spellEnd"/>
+      <w:r>
+        <w:t xml:space="preserve"> a = 5;</w:t>
+      </w:r>
+    </w:p>
+    <w:p>
+      <w:proofErr w:type="spellStart"/>
+      <w:r>
+        <w:t>Int</w:t>
+      </w:r>
+      <w:proofErr w:type="spellEnd"/>
+      <w:r>
+        <w:t xml:space="preserve"> b=10;</w:t>
+      </w:r>
+    </w:p>
+    <w:p>
+      <w:r>
+        <w:t>If (a &gt;b</w:t>
+      </w:r>
+      <w:proofErr w:type="gramStart"/>
+      <w:r>
+        <w:t>){</w:t>
+      </w:r>
+      <w:proofErr w:type="gramEnd"/>
+      <w:r>
+        <w:t xml:space="preserve">} =&gt; </w:t>
+      </w:r>
+      <w:proofErr w:type="spellStart"/>
+      <w:r>
+        <w:t>Đúng</w:t>
+      </w:r>
+      <w:proofErr w:type="spellEnd"/>
+    </w:p>
+    <w:p/>
+    <w:p/>
+    <w:p>
+      <w:pPr>
+        <w:shd w:val="clear" w:color="auto" w:fill="2B2B2B"/>
+        <w:tabs>
+          <w:tab w:val="left" w:pos="916"/>
+          <w:tab w:val="left" w:pos="1832"/>
+          <w:tab w:val="left" w:pos="2748"/>
+          <w:tab w:val="left" w:pos="3664"/>
+          <w:tab w:val="left" w:pos="4580"/>
+          <w:tab w:val="left" w:pos="5496"/>
+          <w:tab w:val="left" w:pos="6412"/>
+          <w:tab w:val="left" w:pos="7328"/>
+          <w:tab w:val="left" w:pos="8244"/>
+          <w:tab w:val="left" w:pos="9160"/>
+          <w:tab w:val="left" w:pos="10076"/>
+          <w:tab w:val="left" w:pos="10992"/>
+          <w:tab w:val="left" w:pos="11908"/>
+          <w:tab w:val="left" w:pos="12824"/>
+          <w:tab w:val="left" w:pos="13740"/>
+          <w:tab w:val="left" w:pos="14656"/>
+        </w:tabs>
+        <w:spacing w:after="0" w:line="240" w:lineRule="auto"/>
+        <w:rPr>
+          <w:rFonts w:ascii="Courier New" w:eastAsia="Times New Roman" w:hAnsi="Courier New" w:cs="Courier New"/>
+          <w:color w:val="A9B7C6"/>
+          <w:sz w:val="20"/>
+          <w:szCs w:val="20"/>
+        </w:rPr>
+      </w:pPr>
+      <w:r>
+        <w:rPr>
+          <w:rFonts w:ascii="Courier New" w:eastAsia="Times New Roman" w:hAnsi="Courier New" w:cs="Courier New"/>
+          <w:color w:val="808080"/>
+          <w:sz w:val="20"/>
+          <w:szCs w:val="20"/>
+        </w:rPr>
+        <w:t>// Access modifier</w:t>
+      </w:r>
+      <w:r>
+        <w:rPr>
+          <w:rFonts w:ascii="Courier New" w:eastAsia="Times New Roman" w:hAnsi="Courier New" w:cs="Courier New"/>
+          <w:color w:val="808080"/>
+          <w:sz w:val="20"/>
+          <w:szCs w:val="20"/>
+        </w:rPr>
+        <w:br/>
+        <w:t xml:space="preserve">// </w:t>
+      </w:r>
+      <w:proofErr w:type="spellStart"/>
+      <w:r>
+        <w:rPr>
+          <w:rFonts w:ascii="Courier New" w:eastAsia="Times New Roman" w:hAnsi="Courier New" w:cs="Courier New"/>
+          <w:color w:val="808080"/>
+          <w:sz w:val="20"/>
+          <w:szCs w:val="20"/>
+        </w:rPr>
+        <w:t>tính</w:t>
+      </w:r>
+      <w:proofErr w:type="spellEnd"/>
+      <w:r>
+        <w:rPr>
+          <w:rFonts w:ascii="Courier New" w:eastAsia="Times New Roman" w:hAnsi="Courier New" w:cs="Courier New"/>
+          <w:color w:val="808080"/>
+          <w:sz w:val="20"/>
+          <w:szCs w:val="20"/>
+        </w:rPr>
+        <w:t xml:space="preserve"> </w:t>
+      </w:r>
+      <w:proofErr w:type="spellStart"/>
+      <w:r>
+        <w:rPr>
+          <w:rFonts w:ascii="Courier New" w:eastAsia="Times New Roman" w:hAnsi="Courier New" w:cs="Courier New"/>
+          <w:color w:val="808080"/>
+          <w:sz w:val="20"/>
+          <w:szCs w:val="20"/>
+        </w:rPr>
+        <w:t>kế</w:t>
+      </w:r>
+      <w:proofErr w:type="spellEnd"/>
+      <w:r>
+        <w:rPr>
+          <w:rFonts w:ascii="Courier New" w:eastAsia="Times New Roman" w:hAnsi="Courier New" w:cs="Courier New"/>
+          <w:color w:val="808080"/>
+          <w:sz w:val="20"/>
+          <w:szCs w:val="20"/>
+        </w:rPr>
+        <w:t xml:space="preserve"> </w:t>
+      </w:r>
+      <w:proofErr w:type="spellStart"/>
+      <w:r>
+        <w:rPr>
+          <w:rFonts w:ascii="Courier New" w:eastAsia="Times New Roman" w:hAnsi="Courier New" w:cs="Courier New"/>
+          <w:color w:val="808080"/>
+          <w:sz w:val="20"/>
+          <w:szCs w:val="20"/>
+        </w:rPr>
+        <w:t>thừa</w:t>
+      </w:r>
+      <w:proofErr w:type="spellEnd"/>
+      <w:r>
+        <w:rPr>
+          <w:rFonts w:ascii="Courier New" w:eastAsia="Times New Roman" w:hAnsi="Courier New" w:cs="Courier New"/>
+          <w:color w:val="808080"/>
+          <w:sz w:val="20"/>
+          <w:szCs w:val="20"/>
+        </w:rPr>
+        <w:br/>
+        <w:t xml:space="preserve">// </w:t>
+      </w:r>
+      <w:proofErr w:type="spellStart"/>
+      <w:r>
+        <w:rPr>
+          <w:rFonts w:ascii="Courier New" w:eastAsia="Times New Roman" w:hAnsi="Courier New" w:cs="Courier New"/>
+          <w:color w:val="808080"/>
+          <w:sz w:val="20"/>
+          <w:szCs w:val="20"/>
+        </w:rPr>
+        <w:t>tính</w:t>
+      </w:r>
+      <w:proofErr w:type="spellEnd"/>
+      <w:r>
+        <w:rPr>
+          <w:rFonts w:ascii="Courier New" w:eastAsia="Times New Roman" w:hAnsi="Courier New" w:cs="Courier New"/>
+          <w:color w:val="808080"/>
+          <w:sz w:val="20"/>
+          <w:szCs w:val="20"/>
+        </w:rPr>
+        <w:t xml:space="preserve"> </w:t>
+      </w:r>
+      <w:proofErr w:type="spellStart"/>
+      <w:r>
+        <w:rPr>
+          <w:rFonts w:ascii="Courier New" w:eastAsia="Times New Roman" w:hAnsi="Courier New" w:cs="Courier New"/>
+          <w:color w:val="808080"/>
+          <w:sz w:val="20"/>
+          <w:szCs w:val="20"/>
+        </w:rPr>
+        <w:t>đóng</w:t>
+      </w:r>
+      <w:proofErr w:type="spellEnd"/>
+      <w:r>
+        <w:rPr>
+          <w:rFonts w:ascii="Courier New" w:eastAsia="Times New Roman" w:hAnsi="Courier New" w:cs="Courier New"/>
+          <w:color w:val="808080"/>
+          <w:sz w:val="20"/>
+          <w:szCs w:val="20"/>
+        </w:rPr>
+        <w:t xml:space="preserve"> </w:t>
+      </w:r>
+      <w:proofErr w:type="spellStart"/>
+      <w:r>
+        <w:rPr>
+          <w:rFonts w:ascii="Courier New" w:eastAsia="Times New Roman" w:hAnsi="Courier New" w:cs="Courier New"/>
+          <w:color w:val="808080"/>
+          <w:sz w:val="20"/>
+          <w:szCs w:val="20"/>
+        </w:rPr>
+        <w:t>gói</w:t>
+      </w:r>
+      <w:proofErr w:type="spellEnd"/>
+      <w:r>
+        <w:rPr>
+          <w:rFonts w:ascii="Courier New" w:eastAsia="Times New Roman" w:hAnsi="Courier New" w:cs="Courier New"/>
+          <w:color w:val="808080"/>
+          <w:sz w:val="20"/>
+          <w:szCs w:val="20"/>
+        </w:rPr>
+        <w:br/>
+        <w:t xml:space="preserve">// </w:t>
+      </w:r>
+      <w:proofErr w:type="spellStart"/>
+      <w:r>
+        <w:rPr>
+          <w:rFonts w:ascii="Courier New" w:eastAsia="Times New Roman" w:hAnsi="Courier New" w:cs="Courier New"/>
+          <w:color w:val="808080"/>
+          <w:sz w:val="20"/>
+          <w:szCs w:val="20"/>
+        </w:rPr>
+        <w:t>tính</w:t>
+      </w:r>
+      <w:proofErr w:type="spellEnd"/>
+      <w:r>
+        <w:rPr>
+          <w:rFonts w:ascii="Courier New" w:eastAsia="Times New Roman" w:hAnsi="Courier New" w:cs="Courier New"/>
+          <w:color w:val="808080"/>
+          <w:sz w:val="20"/>
+          <w:szCs w:val="20"/>
+        </w:rPr>
+        <w:t xml:space="preserve"> </w:t>
+      </w:r>
+      <w:proofErr w:type="spellStart"/>
+      <w:r>
+        <w:rPr>
+          <w:rFonts w:ascii="Courier New" w:eastAsia="Times New Roman" w:hAnsi="Courier New" w:cs="Courier New"/>
+          <w:color w:val="808080"/>
+          <w:sz w:val="20"/>
+          <w:szCs w:val="20"/>
+        </w:rPr>
+        <w:t>đa</w:t>
+      </w:r>
+      <w:proofErr w:type="spellEnd"/>
+      <w:r>
+        <w:rPr>
+          <w:rFonts w:ascii="Courier New" w:eastAsia="Times New Roman" w:hAnsi="Courier New" w:cs="Courier New"/>
+          <w:color w:val="808080"/>
+          <w:sz w:val="20"/>
+          <w:szCs w:val="20"/>
+        </w:rPr>
+        <w:t xml:space="preserve"> </w:t>
+      </w:r>
+      <w:proofErr w:type="spellStart"/>
+      <w:r>
+        <w:rPr>
+          <w:rFonts w:ascii="Courier New" w:eastAsia="Times New Roman" w:hAnsi="Courier New" w:cs="Courier New"/>
+          <w:color w:val="808080"/>
+          <w:sz w:val="20"/>
+          <w:szCs w:val="20"/>
+        </w:rPr>
+        <w:t>hình</w:t>
+      </w:r>
+      <w:proofErr w:type="spellEnd"/>
+      <w:r>
+        <w:rPr>
+          <w:rFonts w:ascii="Courier New" w:eastAsia="Times New Roman" w:hAnsi="Courier New" w:cs="Courier New"/>
+          <w:color w:val="808080"/>
+          <w:sz w:val="20"/>
+          <w:szCs w:val="20"/>
+        </w:rPr>
+        <w:br/>
+        <w:t xml:space="preserve">// </w:t>
+      </w:r>
+      <w:proofErr w:type="spellStart"/>
+      <w:r>
+        <w:rPr>
+          <w:rFonts w:ascii="Courier New" w:eastAsia="Times New Roman" w:hAnsi="Courier New" w:cs="Courier New"/>
+          <w:color w:val="808080"/>
+          <w:sz w:val="20"/>
+          <w:szCs w:val="20"/>
+        </w:rPr>
+        <w:t>tình</w:t>
+      </w:r>
+      <w:proofErr w:type="spellEnd"/>
+      <w:r>
+        <w:rPr>
+          <w:rFonts w:ascii="Courier New" w:eastAsia="Times New Roman" w:hAnsi="Courier New" w:cs="Courier New"/>
+          <w:color w:val="808080"/>
+          <w:sz w:val="20"/>
+          <w:szCs w:val="20"/>
+        </w:rPr>
+        <w:t xml:space="preserve"> </w:t>
+      </w:r>
+      <w:proofErr w:type="spellStart"/>
+      <w:r>
+        <w:rPr>
+          <w:rFonts w:ascii="Courier New" w:eastAsia="Times New Roman" w:hAnsi="Courier New" w:cs="Courier New"/>
+          <w:color w:val="808080"/>
+          <w:sz w:val="20"/>
+          <w:szCs w:val="20"/>
+        </w:rPr>
+        <w:t>trừu</w:t>
+      </w:r>
+      <w:proofErr w:type="spellEnd"/>
+      <w:r>
+        <w:rPr>
+          <w:rFonts w:ascii="Courier New" w:eastAsia="Times New Roman" w:hAnsi="Courier New" w:cs="Courier New"/>
+          <w:color w:val="808080"/>
+          <w:sz w:val="20"/>
+          <w:szCs w:val="20"/>
+        </w:rPr>
+        <w:t xml:space="preserve"> </w:t>
+      </w:r>
+      <w:proofErr w:type="spellStart"/>
+      <w:r>
+        <w:rPr>
+          <w:rFonts w:ascii="Courier New" w:eastAsia="Times New Roman" w:hAnsi="Courier New" w:cs="Courier New"/>
+          <w:color w:val="808080"/>
+          <w:sz w:val="20"/>
+          <w:szCs w:val="20"/>
+        </w:rPr>
+        <w:t>tượng</w:t>
+      </w:r>
+      <w:proofErr w:type="spellEnd"/>
+    </w:p>
+    <w:p>
+      <w:pPr>
+        <w:rPr>
+          <w:noProof/>
+        </w:rPr>
+      </w:pPr>
+    </w:p>
+    <w:p>
+      <w:pPr>
+        <w:rPr>
+          <w:noProof/>
+        </w:rPr>
+      </w:pPr>
+      <w:r>
+        <w:rPr>
+          <w:noProof/>
+        </w:rPr>
+        <w:br w:type="page"/>
+      </w:r>
+    </w:p>
+    <w:p>
+      <w:pPr>
+        <w:pStyle w:val="ListParagraph"/>
+        <w:numPr>
+          <w:ilvl w:val="1"/>
+          <w:numId w:val="6"/>
+        </w:numPr>
+        <w:rPr>
+          <w:noProof/>
+        </w:rPr>
+      </w:pPr>
+      <w:r>
+        <w:rPr>
+          <w:noProof/>
+        </w:rPr>
+        <w:lastRenderedPageBreak/>
+        <w:t>Accesss modifier (phạm vi truy cập)</w:t>
+      </w:r>
+      <w:r>
+        <w:rPr>
+          <w:noProof/>
+        </w:rPr>
+        <w:t>: Sử dụng cho biến, cho phương thức</w:t>
+      </w:r>
+    </w:p>
+    <w:p>
+      <w:r>
+        <w:rPr>
+          <w:noProof/>
+        </w:rPr>
+        <w:drawing>
+          <wp:inline distT="0" distB="0" distL="0" distR="0">
+            <wp:extent cx="4213860" cy="1323975"/>
+            <wp:effectExtent l="0" t="0" r="0" b="9525"/>
+            <wp:docPr id="17" name="Picture 17" descr="Mengenal Access Modifier pada Bahasa JAVA - Mahir Koding"/>
+            <wp:cNvGraphicFramePr>
+              <a:graphicFrameLocks xmlns:a="http://schemas.openxmlformats.org/drawingml/2006/main" noChangeAspect="1"/>
+            </wp:cNvGraphicFramePr>
+            <a:graphic xmlns:a="http://schemas.openxmlformats.org/drawingml/2006/main">
+              <a:graphicData uri="http://schemas.openxmlformats.org/drawingml/2006/picture">
+                <pic:pic xmlns:pic="http://schemas.openxmlformats.org/drawingml/2006/picture">
+                  <pic:nvPicPr>
+                    <pic:cNvPr id="0" name="Picture 6" descr="Mengenal Access Modifier pada Bahasa JAVA - Mahir Koding"/>
+                    <pic:cNvPicPr>
+                      <a:picLocks noChangeAspect="1" noChangeArrowheads="1"/>
+                    </pic:cNvPicPr>
+                  </pic:nvPicPr>
+                  <pic:blipFill>
+                    <a:blip r:embed="rId25">
+                      <a:extLst>
+                        <a:ext uri="{28A0092B-C50C-407E-A947-70E740481C1C}">
+                          <a14:useLocalDpi xmlns:a14="http://schemas.microsoft.com/office/drawing/2010/main" val="0"/>
+                        </a:ext>
+                      </a:extLst>
+                    </a:blip>
+                    <a:srcRect/>
+                    <a:stretch>
+                      <a:fillRect/>
+                    </a:stretch>
+                  </pic:blipFill>
+                  <pic:spPr bwMode="auto">
+                    <a:xfrm>
+                      <a:off x="0" y="0"/>
+                      <a:ext cx="4213860" cy="1323975"/>
+                    </a:xfrm>
+                    <a:prstGeom prst="rect">
+                      <a:avLst/>
+                    </a:prstGeom>
+                    <a:noFill/>
+                    <a:ln>
+                      <a:noFill/>
+                    </a:ln>
+                  </pic:spPr>
+                </pic:pic>
+              </a:graphicData>
+            </a:graphic>
+          </wp:inline>
+        </w:drawing>
+      </w:r>
+    </w:p>
+    <w:p>
+      <w:pPr>
+        <w:pStyle w:val="ListParagraph"/>
+        <w:numPr>
+          <w:ilvl w:val="0"/>
+          <w:numId w:val="6"/>
+        </w:numPr>
+      </w:pPr>
+      <w:proofErr w:type="spellStart"/>
+      <w:r>
+        <w:t>Tính</w:t>
+      </w:r>
+      <w:proofErr w:type="spellEnd"/>
+      <w:r>
+        <w:t xml:space="preserve"> </w:t>
+      </w:r>
+      <w:proofErr w:type="spellStart"/>
+      <w:r>
+        <w:t>kế</w:t>
+      </w:r>
+      <w:proofErr w:type="spellEnd"/>
+      <w:r>
+        <w:t xml:space="preserve"> </w:t>
+      </w:r>
+      <w:proofErr w:type="spellStart"/>
+      <w:r>
+        <w:t>thừa</w:t>
+      </w:r>
+      <w:proofErr w:type="spellEnd"/>
+      <w:r>
+        <w:t xml:space="preserve"> :</w:t>
+      </w:r>
+    </w:p>
+    <w:p>
+      <w:pPr>
+        <w:pStyle w:val="ListParagraph"/>
+      </w:pPr>
+      <w:r>
+        <w:t xml:space="preserve">Base =&gt; clone base 1 =&gt; </w:t>
+      </w:r>
+      <w:proofErr w:type="spellStart"/>
+      <w:r>
+        <w:t>sử</w:t>
+      </w:r>
+      <w:proofErr w:type="spellEnd"/>
+      <w:r>
+        <w:t xml:space="preserve"> </w:t>
+      </w:r>
+      <w:proofErr w:type="spellStart"/>
+      <w:r>
+        <w:t>dụng</w:t>
+      </w:r>
+      <w:proofErr w:type="spellEnd"/>
+      <w:r>
+        <w:t xml:space="preserve"> </w:t>
+      </w:r>
+      <w:proofErr w:type="spellStart"/>
+      <w:r>
+        <w:t>từ</w:t>
+      </w:r>
+      <w:proofErr w:type="spellEnd"/>
+      <w:r>
+        <w:t xml:space="preserve"> </w:t>
+      </w:r>
+      <w:proofErr w:type="spellStart"/>
+      <w:r>
+        <w:t>khóa</w:t>
+      </w:r>
+      <w:proofErr w:type="spellEnd"/>
+      <w:r>
+        <w:t xml:space="preserve"> extends</w:t>
+      </w:r>
+      <w:r>
+        <w:t xml:space="preserve"> =&gt; </w:t>
+      </w:r>
+      <w:proofErr w:type="spellStart"/>
+      <w:r>
+        <w:t>lớp</w:t>
+      </w:r>
+      <w:proofErr w:type="spellEnd"/>
+      <w:r>
+        <w:t xml:space="preserve"> </w:t>
+      </w:r>
+      <w:proofErr w:type="spellStart"/>
+      <w:r>
+        <w:t>kế</w:t>
+      </w:r>
+      <w:proofErr w:type="spellEnd"/>
+      <w:r>
+        <w:t xml:space="preserve"> </w:t>
+      </w:r>
+      <w:proofErr w:type="spellStart"/>
+      <w:r>
+        <w:t>thừa</w:t>
+      </w:r>
+      <w:proofErr w:type="spellEnd"/>
+      <w:r>
+        <w:t xml:space="preserve"> </w:t>
+      </w:r>
+      <w:proofErr w:type="spellStart"/>
+      <w:r>
+        <w:t>lớp</w:t>
+      </w:r>
+      <w:proofErr w:type="spellEnd"/>
+    </w:p>
+    <w:p>
+      <w:pPr>
+        <w:pStyle w:val="ListParagraph"/>
+      </w:pPr>
+    </w:p>
+    <w:p>
+      <w:pPr>
+        <w:rPr>
+          <w:b/>
+        </w:rPr>
+      </w:pPr>
+    </w:p>
+    <w:p>
+      <w:pPr>
+        <w:pStyle w:val="ListParagraph"/>
+      </w:pPr>
       <w:bookmarkStart w:id="0" w:name="_GoBack"/>
       <w:bookmarkEnd w:id="0"/>
-    </w:p>
-    <w:p>
-      <w:pPr>
-        <w:rPr>
-          <w:b/>
-        </w:rPr>
-      </w:pPr>
-    </w:p>
-    <w:p>
-      <w:pPr>
-        <w:pStyle w:val="ListParagraph"/>
-      </w:pPr>
     </w:p>
     <w:sectPr>
       <w:pgSz w:w="12240" w:h="15840"/>
@@ -5619,6 +6377,54 @@
       <w:bCs/>
     </w:rPr>
   </w:style>
+  <w:style w:type="paragraph" w:styleId="HTMLPreformatted">
+    <w:name w:val="HTML Preformatted"/>
+    <w:basedOn w:val="Normal"/>
+    <w:link w:val="HTMLPreformattedChar"/>
+    <w:uiPriority w:val="99"/>
+    <w:semiHidden/>
+    <w:unhideWhenUsed/>
+    <w:rsid w:val="00216C5F"/>
+    <w:pPr>
+      <w:tabs>
+        <w:tab w:val="left" w:pos="916"/>
+        <w:tab w:val="left" w:pos="1832"/>
+        <w:tab w:val="left" w:pos="2748"/>
+        <w:tab w:val="left" w:pos="3664"/>
+        <w:tab w:val="left" w:pos="4580"/>
+        <w:tab w:val="left" w:pos="5496"/>
+        <w:tab w:val="left" w:pos="6412"/>
+        <w:tab w:val="left" w:pos="7328"/>
+        <w:tab w:val="left" w:pos="8244"/>
+        <w:tab w:val="left" w:pos="9160"/>
+        <w:tab w:val="left" w:pos="10076"/>
+        <w:tab w:val="left" w:pos="10992"/>
+        <w:tab w:val="left" w:pos="11908"/>
+        <w:tab w:val="left" w:pos="12824"/>
+        <w:tab w:val="left" w:pos="13740"/>
+        <w:tab w:val="left" w:pos="14656"/>
+      </w:tabs>
+      <w:spacing w:after="0" w:line="240" w:lineRule="auto"/>
+    </w:pPr>
+    <w:rPr>
+      <w:rFonts w:ascii="Courier New" w:eastAsia="Times New Roman" w:hAnsi="Courier New" w:cs="Courier New"/>
+      <w:sz w:val="20"/>
+      <w:szCs w:val="20"/>
+    </w:rPr>
+  </w:style>
+  <w:style w:type="character" w:customStyle="1" w:styleId="HTMLPreformattedChar">
+    <w:name w:val="HTML Preformatted Char"/>
+    <w:basedOn w:val="DefaultParagraphFont"/>
+    <w:link w:val="HTMLPreformatted"/>
+    <w:uiPriority w:val="99"/>
+    <w:semiHidden/>
+    <w:rsid w:val="00216C5F"/>
+    <w:rPr>
+      <w:rFonts w:ascii="Courier New" w:eastAsia="Times New Roman" w:hAnsi="Courier New" w:cs="Courier New"/>
+      <w:sz w:val="20"/>
+      <w:szCs w:val="20"/>
+    </w:rPr>
+  </w:style>
 </w:styles>
 </file>
 
@@ -5941,6 +6747,54 @@
       <w:bCs/>
     </w:rPr>
   </w:style>
+  <w:style w:type="paragraph" w:styleId="HTMLPreformatted">
+    <w:name w:val="HTML Preformatted"/>
+    <w:basedOn w:val="Normal"/>
+    <w:link w:val="HTMLPreformattedChar"/>
+    <w:uiPriority w:val="99"/>
+    <w:semiHidden/>
+    <w:unhideWhenUsed/>
+    <w:rsid w:val="00216C5F"/>
+    <w:pPr>
+      <w:tabs>
+        <w:tab w:val="left" w:pos="916"/>
+        <w:tab w:val="left" w:pos="1832"/>
+        <w:tab w:val="left" w:pos="2748"/>
+        <w:tab w:val="left" w:pos="3664"/>
+        <w:tab w:val="left" w:pos="4580"/>
+        <w:tab w:val="left" w:pos="5496"/>
+        <w:tab w:val="left" w:pos="6412"/>
+        <w:tab w:val="left" w:pos="7328"/>
+        <w:tab w:val="left" w:pos="8244"/>
+        <w:tab w:val="left" w:pos="9160"/>
+        <w:tab w:val="left" w:pos="10076"/>
+        <w:tab w:val="left" w:pos="10992"/>
+        <w:tab w:val="left" w:pos="11908"/>
+        <w:tab w:val="left" w:pos="12824"/>
+        <w:tab w:val="left" w:pos="13740"/>
+        <w:tab w:val="left" w:pos="14656"/>
+      </w:tabs>
+      <w:spacing w:after="0" w:line="240" w:lineRule="auto"/>
+    </w:pPr>
+    <w:rPr>
+      <w:rFonts w:ascii="Courier New" w:eastAsia="Times New Roman" w:hAnsi="Courier New" w:cs="Courier New"/>
+      <w:sz w:val="20"/>
+      <w:szCs w:val="20"/>
+    </w:rPr>
+  </w:style>
+  <w:style w:type="character" w:customStyle="1" w:styleId="HTMLPreformattedChar">
+    <w:name w:val="HTML Preformatted Char"/>
+    <w:basedOn w:val="DefaultParagraphFont"/>
+    <w:link w:val="HTMLPreformatted"/>
+    <w:uiPriority w:val="99"/>
+    <w:semiHidden/>
+    <w:rsid w:val="00216C5F"/>
+    <w:rPr>
+      <w:rFonts w:ascii="Courier New" w:eastAsia="Times New Roman" w:hAnsi="Courier New" w:cs="Courier New"/>
+      <w:sz w:val="20"/>
+      <w:szCs w:val="20"/>
+    </w:rPr>
+  </w:style>
 </w:styles>
 </file>
 

</xml_diff>